<commit_message>
Updated till experimental proceduce
</commit_message>
<xml_diff>
--- a/MTP-II.docx
+++ b/MTP-II.docx
@@ -746,15 +746,7 @@
         <w:t xml:space="preserve"> </w:t>
       </w:r>
       <w:r>
-        <w:t xml:space="preserve">(SAG) is a type of advanced surface finishing technique which is used for finishing complex surfaces. It uses a flexible tool covered with nickel or resin-bonded diamond pellets. The elastic nature of the tools makes it possible to deform the tool according to the surface of the </w:t>
-      </w:r>
-      <w:proofErr w:type="spellStart"/>
-      <w:r>
-        <w:t>workpiece</w:t>
-      </w:r>
-      <w:proofErr w:type="spellEnd"/>
-      <w:r>
-        <w:t xml:space="preserve">. Once the peaks which are increasing surface roughness are removed the surface area increases which will require a large force to be removed further, this will not allow the tool to remove particles from the plain surface thus surface finishing will not be degraded. A nanoscale surface finish can be achieved using this method on the materials like ceramics and hard metals which are difficult to machine. A surface finish below 0.5 nm Ra can be achieved by this method. </w:t>
+        <w:t xml:space="preserve">(SAG) is a type of advanced surface finishing technique which is used for finishing complex surfaces. It uses a flexible tool covered with nickel or resin-bonded diamond pellets. The elastic nature of the tools makes it possible to deform the tool according to the surface of the workpiece. Once the peaks which are increasing surface roughness are removed the surface area increases which will require a large force to be removed further, this will not allow the tool to remove particles from the plain surface thus surface finishing will not be degraded. A nanoscale surface finish can be achieved using this method on the materials like ceramics and hard metals which are difficult to machine. A surface finish below 0.5 nm Ra can be achieved by this method. </w:t>
       </w:r>
     </w:p>
     <w:p>
@@ -1075,49 +1067,21 @@
         <w:rPr>
           <w:color w:val="000000"/>
         </w:rPr>
-        <w:t xml:space="preserve"> Ghosh et. al. [5] used chemical-assisted SAG for the </w:t>
+        <w:t xml:space="preserve"> Ghosh et. al. [5] used chemical-assisted SAG for the nano-finishing of WC-Co coating. Chemical Mechanical Polishing is a widely used method in the semiconductor industry. In this process, the rotating surface is compressed against the rotating pad and chemical abrasives are injected over it. So there is the effect of chemical as well as a mechanical force on the surface and both contribute to the polishing of the surface. This was a multi-step finishing strategy in which first SAG was done then the chemically assisted SAG was performed for a better finish. The chemical treatment made a layer on the top of the surface which was softer than the surface which helped in the uniform material removal rate. Later the X-ray photoelectron spectroscopy showed that a passivation layer of tungsten trioxide was present on the surface and no fracture was found on the surface. In the first step, grinding was done using the single-layer electroplated diamond wheel which reduced the surface roughness to a micron level. The SAG tool had a PMMA wheel and an abrasive pad of zirconia-alumina was attached to it. The polishing was performed using pads of different grit sizes (125, 80, and 60 </w:t>
       </w:r>
       <w:proofErr w:type="spellStart"/>
       <w:r>
         <w:rPr>
           <w:color w:val="000000"/>
         </w:rPr>
-        <w:t>nano</w:t>
+        <w:t>μm</w:t>
       </w:r>
       <w:proofErr w:type="spellEnd"/>
       <w:r>
         <w:rPr>
           <w:color w:val="000000"/>
         </w:rPr>
-        <w:t xml:space="preserve">-finishing of WC-Co coating. Chemical Mechanical Polishing is a widely used method in the semiconductor industry. In this process, the rotating surface is compressed against the rotating pad and chemical abrasives are injected over it. So there is the effect of chemical as well as a mechanical force on the surface and both contribute to the polishing of the surface. This was a multi-step finishing strategy in which first SAG was done then the chemically assisted SAG was performed for a better finish. The chemical treatment made a layer on the top of the surface which was softer than the surface which helped in the uniform material removal rate. Later the X-ray photoelectron spectroscopy showed that a passivation layer of tungsten trioxide was present on the surface and no fracture was found on the surface. In the first step, grinding was done using the single-layer electroplated diamond wheel which reduced the surface roughness to a micron level. The SAG tool had a PMMA wheel and an abrasive pad of zirconia-alumina was attached to it. The polishing was performed using pads of different grit sizes (125, 80, and 60 </w:t>
-      </w:r>
-      <w:proofErr w:type="spellStart"/>
-      <w:r>
-        <w:rPr>
-          <w:color w:val="000000"/>
-        </w:rPr>
-        <w:t>μm</w:t>
-      </w:r>
-      <w:proofErr w:type="spellEnd"/>
-      <w:r>
-        <w:rPr>
-          <w:color w:val="000000"/>
-        </w:rPr>
-        <w:t xml:space="preserve">) sequentially. In the next step, chemical-assisted SAG was performed using Murakami’s reagent (a solution of K3[Fe(CN)6], KOH, and distilled water in a 1:1:10 proportion). This reagent was applied at the contact zone using a syringe.  A </w:t>
-      </w:r>
-      <w:proofErr w:type="spellStart"/>
-      <w:r>
-        <w:rPr>
-          <w:color w:val="000000"/>
-        </w:rPr>
-        <w:t>nano</w:t>
-      </w:r>
-      <w:proofErr w:type="spellEnd"/>
-      <w:r>
-        <w:rPr>
-          <w:color w:val="000000"/>
-        </w:rPr>
-        <w:t xml:space="preserve"> hardness test was also done to check the effect of Murakami's reagent on the surface hardness of WC-Co coating. Small slices of the coating were kept in the Murakami reagent for 3, 6, and 9 minutes. Some sides were covered with </w:t>
+        <w:t xml:space="preserve">) sequentially. In the next step, chemical-assisted SAG was performed using Murakami’s reagent (a solution of K3[Fe(CN)6], KOH, and distilled water in a 1:1:10 proportion). This reagent was applied at the contact zone using a syringe.  A nano hardness test was also done to check the effect of Murakami's reagent on the surface hardness of WC-Co coating. Small slices of the coating were kept in the Murakami reagent for 3, 6, and 9 minutes. Some sides were covered with </w:t>
       </w:r>
       <w:proofErr w:type="spellStart"/>
       <w:r>
@@ -2504,19 +2468,6 @@
         </w:rPr>
         <w:lastRenderedPageBreak/>
         <w:t>Equation for getting the average pressure is</w:t>
-      </w:r>
-      <w:r>
-        <w:rPr>
-          <w:color w:val="000000"/>
-        </w:rPr>
-        <w:t xml:space="preserve"> </w:t>
-      </w:r>
-      <w:r>
-        <w:rPr>
-          <w:color w:val="000000"/>
-          <w:highlight w:val="yellow"/>
-        </w:rPr>
-        <w:t>[]</w:t>
       </w:r>
     </w:p>
     <w:p>
@@ -3026,29 +2977,14 @@
         <w:rPr>
           <w:color w:val="000000"/>
         </w:rPr>
-        <w:t xml:space="preserve">In this equation </w:t>
-      </w:r>
-      <w:proofErr w:type="spellStart"/>
-      <w:r>
-        <w:rPr>
-          <w:color w:val="000000"/>
-        </w:rPr>
-        <w:t>F</w:t>
+        <w:t>In this equation F</w:t>
       </w:r>
       <w:r>
         <w:rPr>
           <w:color w:val="000000"/>
           <w:vertAlign w:val="subscript"/>
         </w:rPr>
-        <w:t>n</w:t>
-      </w:r>
-      <w:proofErr w:type="spellEnd"/>
-      <w:r>
-        <w:rPr>
-          <w:color w:val="000000"/>
-          <w:vertAlign w:val="subscript"/>
-        </w:rPr>
-        <w:t xml:space="preserve"> </w:t>
+        <w:t xml:space="preserve">n </w:t>
       </w:r>
       <w:r>
         <w:rPr>
@@ -4264,24 +4200,13 @@
         <w:t xml:space="preserve"> </w:t>
       </w:r>
       <w:r>
-        <w:t xml:space="preserve">and </w:t>
-      </w:r>
-      <w:proofErr w:type="spellStart"/>
-      <w:r>
-        <w:t>F</w:t>
+        <w:t>and F</w:t>
       </w:r>
       <w:r>
         <w:rPr>
           <w:vertAlign w:val="subscript"/>
         </w:rPr>
-        <w:t>n</w:t>
-      </w:r>
-      <w:proofErr w:type="spellEnd"/>
-      <w:r>
-        <w:rPr>
-          <w:vertAlign w:val="subscript"/>
-        </w:rPr>
-        <w:t xml:space="preserve"> </w:t>
+        <w:t xml:space="preserve">n </w:t>
       </w:r>
       <w:r>
         <w:t>(normal). By using the shape adaptive grinding, the force on each particle changes as the curvature of the surface changes so the force profile is not very uniform.</w:t>
@@ -4296,27 +4221,67 @@
         <w:rPr>
           <w:color w:val="000000"/>
         </w:rPr>
-        <w:t xml:space="preserve">vertical and horizontal. In the vertical position the axis of rotation is </w:t>
-      </w:r>
-      <w:r>
-        <w:rPr>
-          <w:color w:val="000000"/>
-          <w:highlight w:val="yellow"/>
-        </w:rPr>
-        <w:t>vertical</w:t>
-      </w:r>
-      <w:r>
-        <w:rPr>
-          <w:color w:val="000000"/>
-        </w:rPr>
-        <w:t xml:space="preserve"> with respect to the surface of the work piece, while in the horizontal position the axis of rotation is </w:t>
-      </w:r>
-      <w:r>
-        <w:rPr>
-          <w:color w:val="000000"/>
-          <w:highlight w:val="yellow"/>
-        </w:rPr>
-        <w:t>horizontal</w:t>
+        <w:t>parallel</w:t>
+      </w:r>
+      <w:r>
+        <w:rPr>
+          <w:color w:val="000000"/>
+        </w:rPr>
+        <w:t xml:space="preserve"> and </w:t>
+      </w:r>
+      <w:r>
+        <w:rPr>
+          <w:color w:val="000000"/>
+        </w:rPr>
+        <w:t>perpendicular</w:t>
+      </w:r>
+      <w:r>
+        <w:rPr>
+          <w:color w:val="000000"/>
+        </w:rPr>
+        <w:t xml:space="preserve">. In the </w:t>
+      </w:r>
+      <w:r>
+        <w:rPr>
+          <w:color w:val="000000"/>
+        </w:rPr>
+        <w:t>perpendicular</w:t>
+      </w:r>
+      <w:r>
+        <w:rPr>
+          <w:color w:val="000000"/>
+        </w:rPr>
+        <w:t xml:space="preserve"> position the axis of rotation is </w:t>
+      </w:r>
+      <w:r>
+        <w:rPr>
+          <w:color w:val="000000"/>
+        </w:rPr>
+        <w:t xml:space="preserve">perpendicular </w:t>
+      </w:r>
+      <w:r>
+        <w:rPr>
+          <w:color w:val="000000"/>
+        </w:rPr>
+        <w:t xml:space="preserve">with respect to the surface of the work piece, while in the </w:t>
+      </w:r>
+      <w:r>
+        <w:rPr>
+          <w:color w:val="000000"/>
+        </w:rPr>
+        <w:t>parallel</w:t>
+      </w:r>
+      <w:r>
+        <w:rPr>
+          <w:color w:val="000000"/>
+        </w:rPr>
+        <w:t xml:space="preserve"> position the axis of rotation is </w:t>
+      </w:r>
+      <w:r>
+        <w:rPr>
+          <w:color w:val="000000"/>
+        </w:rPr>
+        <w:t>parallel</w:t>
       </w:r>
       <w:r>
         <w:rPr>
@@ -4430,7 +4395,21 @@
           <w:color w:val="000000"/>
         </w:rPr>
         <w:tab/>
-        <w:t>Fig 1. Horizontal Tool Orientaion</w:t>
+        <w:t xml:space="preserve">Fig 1. </w:t>
+      </w:r>
+      <w:r>
+        <w:rPr>
+          <w:noProof/>
+          <w:color w:val="000000"/>
+        </w:rPr>
+        <w:t>Parallel</w:t>
+      </w:r>
+      <w:r>
+        <w:rPr>
+          <w:noProof/>
+          <w:color w:val="000000"/>
+        </w:rPr>
+        <w:t xml:space="preserve"> Tool Orientaion</w:t>
       </w:r>
     </w:p>
     <w:p>
@@ -4536,7 +4515,21 @@
           <w:color w:val="000000"/>
         </w:rPr>
         <w:tab/>
-        <w:t>Fig 2. Vertical Tool Orientaion</w:t>
+        <w:t xml:space="preserve">Fig 2. </w:t>
+      </w:r>
+      <w:r>
+        <w:rPr>
+          <w:noProof/>
+          <w:color w:val="000000"/>
+        </w:rPr>
+        <w:t>Perpendicular</w:t>
+      </w:r>
+      <w:r>
+        <w:rPr>
+          <w:noProof/>
+          <w:color w:val="000000"/>
+        </w:rPr>
+        <w:t xml:space="preserve"> Tool Orientaion</w:t>
       </w:r>
     </w:p>
     <w:p>
@@ -4646,10 +4639,11 @@
         <w:pStyle w:val="NormalWeb"/>
         <w:spacing w:before="0" w:beforeAutospacing="0" w:after="160" w:afterAutospacing="0" w:line="480" w:lineRule="auto"/>
         <w:rPr>
+          <w:i/>
+          <w:iCs/>
           <w:color w:val="000000"/>
           <w:sz w:val="28"/>
           <w:szCs w:val="28"/>
-          <w:highlight w:val="yellow"/>
         </w:rPr>
       </w:pPr>
       <w:r>
@@ -4664,85 +4658,306 @@
       </w:r>
       <w:r>
         <w:rPr>
+          <w:i/>
+          <w:iCs/>
           <w:color w:val="000000"/>
           <w:sz w:val="28"/>
           <w:szCs w:val="28"/>
-          <w:highlight w:val="yellow"/>
-        </w:rPr>
-        <w:t>OFHC copper</w:t>
-      </w:r>
-    </w:p>
-    <w:p>
-      <w:pPr>
-        <w:pStyle w:val="NormalWeb"/>
-        <w:spacing w:before="0" w:beforeAutospacing="0" w:after="160" w:afterAutospacing="0" w:line="480" w:lineRule="auto"/>
-        <w:rPr>
-          <w:color w:val="000000"/>
-          <w:highlight w:val="yellow"/>
-        </w:rPr>
-      </w:pPr>
-      <w:r>
-        <w:rPr>
+        </w:rPr>
+        <w:t>OFHC C</w:t>
+      </w:r>
+      <w:r>
+        <w:rPr>
+          <w:i/>
+          <w:iCs/>
           <w:color w:val="000000"/>
           <w:sz w:val="28"/>
           <w:szCs w:val="28"/>
-          <w:highlight w:val="yellow"/>
-        </w:rPr>
-        <w:tab/>
-        <w:t>Applications: Mirrors (Optical properties)</w:t>
-      </w:r>
-      <w:r>
-        <w:rPr>
+        </w:rPr>
+        <w:t>opper</w:t>
+      </w:r>
+    </w:p>
+    <w:p>
+      <w:pPr>
+        <w:pStyle w:val="NormalWeb"/>
+        <w:spacing w:before="0" w:beforeAutospacing="0" w:after="160" w:afterAutospacing="0" w:line="480" w:lineRule="auto"/>
+        <w:ind w:left="720"/>
+        <w:jc w:val="both"/>
+        <w:rPr>
+          <w:color w:val="000000"/>
+        </w:rPr>
+      </w:pPr>
+      <w:r>
+        <w:rPr>
+          <w:color w:val="000000"/>
+        </w:rPr>
+        <w:t xml:space="preserve">The work piece used for the experiments is of circular shape made of OFHC Copper. </w:t>
+      </w:r>
+      <w:r>
+        <w:rPr>
+          <w:color w:val="000000"/>
+        </w:rPr>
+        <w:t>OFHC (Oxygen-Free High Conductivity) copper is a type of copper that has been refined to reduce the amount of oxygen present in the metal. This process increases the electrical conductivity and thermal conductivity of the copper, making it ideal for use in applications where high levels of electrical and thermal conductivity are required.</w:t>
+      </w:r>
+    </w:p>
+    <w:p>
+      <w:pPr>
+        <w:pStyle w:val="NormalWeb"/>
+        <w:spacing w:after="160" w:line="480" w:lineRule="auto"/>
+        <w:ind w:left="720"/>
+        <w:jc w:val="both"/>
+        <w:rPr>
+          <w:color w:val="000000"/>
+        </w:rPr>
+      </w:pPr>
+      <w:r>
+        <w:rPr>
+          <w:color w:val="000000"/>
+        </w:rPr>
+        <w:t>Its properties include:</w:t>
+      </w:r>
+    </w:p>
+    <w:p>
+      <w:pPr>
+        <w:pStyle w:val="NormalWeb"/>
+        <w:numPr>
+          <w:ilvl w:val="0"/>
+          <w:numId w:val="5"/>
+        </w:numPr>
+        <w:spacing w:after="160" w:line="480" w:lineRule="auto"/>
+        <w:jc w:val="both"/>
+        <w:rPr>
+          <w:color w:val="000000"/>
+        </w:rPr>
+      </w:pPr>
+      <w:r>
+        <w:rPr>
+          <w:color w:val="000000"/>
+        </w:rPr>
+        <w:t>High conductivity: OFHC copper has an electrical conductivity of at least 101% IACS (International Annealed Copper Standard) and thermal conductivity of around 400 W/</w:t>
+      </w:r>
+      <w:proofErr w:type="spellStart"/>
+      <w:r>
+        <w:rPr>
+          <w:color w:val="000000"/>
+        </w:rPr>
+        <w:t>m·K</w:t>
+      </w:r>
+      <w:proofErr w:type="spellEnd"/>
+      <w:r>
+        <w:rPr>
+          <w:color w:val="000000"/>
+        </w:rPr>
+        <w:t>, which makes it an excellent conductor of electricity and heat.</w:t>
+      </w:r>
+    </w:p>
+    <w:p>
+      <w:pPr>
+        <w:pStyle w:val="NormalWeb"/>
+        <w:numPr>
+          <w:ilvl w:val="0"/>
+          <w:numId w:val="5"/>
+        </w:numPr>
+        <w:spacing w:after="160" w:line="480" w:lineRule="auto"/>
+        <w:jc w:val="both"/>
+        <w:rPr>
+          <w:color w:val="000000"/>
+        </w:rPr>
+      </w:pPr>
+      <w:r>
+        <w:rPr>
+          <w:color w:val="000000"/>
+        </w:rPr>
+        <w:t>Low impurity levels: OFHC copper is refined to reduce the amount of impurities present, particularly oxygen. This helps to improve the material's conductivity and overall performance.</w:t>
+      </w:r>
+    </w:p>
+    <w:p>
+      <w:pPr>
+        <w:pStyle w:val="NormalWeb"/>
+        <w:numPr>
+          <w:ilvl w:val="0"/>
+          <w:numId w:val="5"/>
+        </w:numPr>
+        <w:spacing w:after="160" w:line="480" w:lineRule="auto"/>
+        <w:jc w:val="both"/>
+        <w:rPr>
+          <w:color w:val="000000"/>
+        </w:rPr>
+      </w:pPr>
+      <w:r>
+        <w:rPr>
+          <w:color w:val="000000"/>
+        </w:rPr>
+        <w:t>Ductility: OFHC copper is highly ductile, meaning it can be easily stretched and shaped without breaking. This property makes it ideal for use in wire and cable production.</w:t>
+      </w:r>
+    </w:p>
+    <w:p>
+      <w:pPr>
+        <w:pStyle w:val="NormalWeb"/>
+        <w:numPr>
+          <w:ilvl w:val="0"/>
+          <w:numId w:val="5"/>
+        </w:numPr>
+        <w:spacing w:after="160" w:line="480" w:lineRule="auto"/>
+        <w:jc w:val="both"/>
+        <w:rPr>
+          <w:color w:val="000000"/>
+        </w:rPr>
+      </w:pPr>
+      <w:r>
+        <w:rPr>
+          <w:color w:val="000000"/>
+        </w:rPr>
+        <w:t>Corrosion resistance: OFHC copper has good corrosion resistance, which makes it suitable for use in harsh environments.</w:t>
+      </w:r>
+    </w:p>
+    <w:p>
+      <w:pPr>
+        <w:pStyle w:val="NormalWeb"/>
+        <w:numPr>
+          <w:ilvl w:val="0"/>
+          <w:numId w:val="5"/>
+        </w:numPr>
+        <w:spacing w:after="160" w:line="480" w:lineRule="auto"/>
+        <w:jc w:val="both"/>
+        <w:rPr>
+          <w:color w:val="000000"/>
+        </w:rPr>
+      </w:pPr>
+      <w:r>
+        <w:rPr>
+          <w:color w:val="000000"/>
+        </w:rPr>
+        <w:t>High melting point: OFHC copper has a high melting point of around 1083°C, which makes it ideal for use in high-temperature applications.</w:t>
+      </w:r>
+    </w:p>
+    <w:p>
+      <w:pPr>
+        <w:pStyle w:val="NormalWeb"/>
+        <w:numPr>
+          <w:ilvl w:val="0"/>
+          <w:numId w:val="5"/>
+        </w:numPr>
+        <w:spacing w:after="160" w:line="480" w:lineRule="auto"/>
+        <w:jc w:val="both"/>
+        <w:rPr>
+          <w:color w:val="000000"/>
+        </w:rPr>
+      </w:pPr>
+      <w:r>
+        <w:rPr>
+          <w:color w:val="000000"/>
+        </w:rPr>
+        <w:t xml:space="preserve">Low Coefficient of Thermal Expansion: </w:t>
+      </w:r>
+      <w:r>
+        <w:rPr>
+          <w:color w:val="000000"/>
+          <w:lang w:val="en-US"/>
+        </w:rPr>
+        <w:t>OFHC copper has a low coefficient of thermal expansion</w:t>
+      </w:r>
+      <w:r>
+        <w:rPr>
+          <w:color w:val="000000"/>
+          <w:lang w:val="en-US"/>
+        </w:rPr>
+        <w:t xml:space="preserve">. </w:t>
+      </w:r>
+      <w:r>
+        <w:rPr>
+          <w:color w:val="000000"/>
+          <w:lang w:val="en-US"/>
+        </w:rPr>
+        <w:t xml:space="preserve">This property makes OFHC copper an ideal material for applications where </w:t>
+      </w:r>
+      <w:r>
+        <w:rPr>
+          <w:color w:val="000000"/>
+          <w:lang w:val="en-US"/>
+        </w:rPr>
+        <w:lastRenderedPageBreak/>
+        <w:t>dimensional stability is important, such as in the manufacturing of optical mirrors and precision instruments.</w:t>
+      </w:r>
+    </w:p>
+    <w:p>
+      <w:pPr>
+        <w:pStyle w:val="NormalWeb"/>
+        <w:spacing w:before="0" w:after="160" w:line="480" w:lineRule="auto"/>
+        <w:ind w:left="720"/>
+        <w:jc w:val="both"/>
+        <w:rPr>
+          <w:color w:val="000000"/>
+        </w:rPr>
+      </w:pPr>
+      <w:r>
+        <w:rPr>
+          <w:color w:val="000000"/>
+        </w:rPr>
+        <w:t xml:space="preserve">Overall, OFHC copper is a highly desirable material for use in a range of applications, thanks to its excellent conductivity, low impurity levels, and other </w:t>
+      </w:r>
+      <w:r>
+        <w:rPr>
+          <w:color w:val="000000"/>
+        </w:rPr>
+        <w:t>favourable</w:t>
+      </w:r>
+      <w:r>
+        <w:rPr>
+          <w:color w:val="000000"/>
+        </w:rPr>
+        <w:t xml:space="preserve"> properties.</w:t>
+      </w:r>
+    </w:p>
+    <w:p>
+      <w:pPr>
+        <w:pStyle w:val="NormalWeb"/>
+        <w:spacing w:before="0" w:beforeAutospacing="0" w:after="160" w:afterAutospacing="0" w:line="480" w:lineRule="auto"/>
+        <w:rPr>
+          <w:i/>
+          <w:iCs/>
           <w:color w:val="000000"/>
           <w:sz w:val="28"/>
           <w:szCs w:val="28"/>
-          <w:highlight w:val="yellow"/>
-        </w:rPr>
-        <w:tab/>
-      </w:r>
-    </w:p>
-    <w:p>
-      <w:pPr>
-        <w:pStyle w:val="NormalWeb"/>
-        <w:spacing w:before="0" w:beforeAutospacing="0" w:after="160" w:afterAutospacing="0" w:line="480" w:lineRule="auto"/>
-        <w:ind w:left="720"/>
+        </w:rPr>
+      </w:pPr>
+      <w:r>
         <w:rPr>
           <w:color w:val="000000"/>
           <w:sz w:val="28"/>
           <w:szCs w:val="28"/>
-          <w:highlight w:val="yellow"/>
-        </w:rPr>
-      </w:pPr>
-      <w:r>
-        <w:rPr>
+        </w:rPr>
+        <w:tab/>
+      </w:r>
+      <w:r>
+        <w:rPr>
+          <w:i/>
+          <w:iCs/>
           <w:color w:val="000000"/>
           <w:sz w:val="28"/>
           <w:szCs w:val="28"/>
-          <w:highlight w:val="yellow"/>
-        </w:rPr>
-        <w:t>3-4 references (OFHC Copper finishing) Finishing performance</w:t>
-      </w:r>
-    </w:p>
-    <w:p>
-      <w:pPr>
-        <w:pStyle w:val="NormalWeb"/>
-        <w:spacing w:before="0" w:beforeAutospacing="0" w:after="160" w:afterAutospacing="0" w:line="480" w:lineRule="auto"/>
-        <w:ind w:left="720"/>
-        <w:rPr>
+        </w:rPr>
+        <w:t>Applications</w:t>
+      </w:r>
+      <w:r>
+        <w:rPr>
+          <w:i/>
+          <w:iCs/>
           <w:color w:val="000000"/>
           <w:sz w:val="28"/>
           <w:szCs w:val="28"/>
-          <w:highlight w:val="yellow"/>
-        </w:rPr>
-      </w:pPr>
-      <w:r>
-        <w:rPr>
+        </w:rPr>
+        <w:t xml:space="preserve"> of OFHC Copper</w:t>
+      </w:r>
+      <w:r>
+        <w:rPr>
+          <w:i/>
+          <w:iCs/>
           <w:color w:val="000000"/>
           <w:sz w:val="28"/>
           <w:szCs w:val="28"/>
-          <w:highlight w:val="yellow"/>
-        </w:rPr>
-        <w:t xml:space="preserve">Chemical composition </w:t>
+        </w:rPr>
+        <w:tab/>
       </w:r>
     </w:p>
     <w:p>
@@ -4750,132 +4965,704 @@
         <w:pStyle w:val="NormalWeb"/>
         <w:spacing w:before="0" w:beforeAutospacing="0" w:after="160" w:afterAutospacing="0" w:line="480" w:lineRule="auto"/>
         <w:ind w:left="720"/>
+        <w:jc w:val="both"/>
+        <w:rPr>
+          <w:color w:val="000000"/>
+        </w:rPr>
+      </w:pPr>
+      <w:r>
+        <w:rPr>
+          <w:color w:val="000000"/>
+        </w:rPr>
+        <w:t>OFHC copper is commonly used in the manufacturing of optical mirrors due to its high thermal conductivity and low coefficient of thermal expansion. The low coefficient of thermal expansion means that OFHC copper is less likely to expand or contract with changes in temperature, which can cause distortion or deformation in the mirror.</w:t>
+      </w:r>
+    </w:p>
+    <w:p>
+      <w:pPr>
+        <w:pStyle w:val="NormalWeb"/>
+        <w:spacing w:before="0" w:after="160" w:line="480" w:lineRule="auto"/>
+        <w:ind w:left="720"/>
+        <w:jc w:val="both"/>
+        <w:rPr>
+          <w:color w:val="000000"/>
+        </w:rPr>
+      </w:pPr>
+      <w:r>
+        <w:rPr>
+          <w:color w:val="000000"/>
+        </w:rPr>
+        <w:t xml:space="preserve">OFHC copper mirrors are used in a variety of applications, including astronomical telescopes, laser optics, and laboratory instruments. These mirrors are often coated with a layer of reflective material, such as </w:t>
+      </w:r>
+      <w:r>
+        <w:rPr>
+          <w:color w:val="000000"/>
+        </w:rPr>
+        <w:t>aluminium</w:t>
+      </w:r>
+      <w:r>
+        <w:rPr>
+          <w:color w:val="000000"/>
+        </w:rPr>
+        <w:t xml:space="preserve"> or silver, to enhance their reflectivity.</w:t>
+      </w:r>
+    </w:p>
+    <w:p>
+      <w:pPr>
+        <w:pStyle w:val="NormalWeb"/>
+        <w:spacing w:before="0" w:after="160" w:line="480" w:lineRule="auto"/>
+        <w:ind w:left="720"/>
+        <w:jc w:val="both"/>
+        <w:rPr>
+          <w:color w:val="000000"/>
+        </w:rPr>
+      </w:pPr>
+      <w:r>
+        <w:rPr>
+          <w:color w:val="000000"/>
+        </w:rPr>
+        <w:t xml:space="preserve">In addition to its </w:t>
+      </w:r>
+      <w:r>
+        <w:rPr>
+          <w:color w:val="000000"/>
+        </w:rPr>
+        <w:t>favourable</w:t>
+      </w:r>
+      <w:r>
+        <w:rPr>
+          <w:color w:val="000000"/>
+        </w:rPr>
+        <w:t xml:space="preserve"> thermal properties, OFHC copper is also highly </w:t>
+      </w:r>
+      <w:r>
+        <w:rPr>
+          <w:color w:val="000000"/>
+        </w:rPr>
+        <w:t>machin</w:t>
+      </w:r>
+      <w:r>
+        <w:rPr>
+          <w:color w:val="000000"/>
+        </w:rPr>
+        <w:t>able</w:t>
+      </w:r>
+      <w:r>
+        <w:rPr>
+          <w:color w:val="000000"/>
+        </w:rPr>
+        <w:t xml:space="preserve"> and can be easily shaped and polished to meet the specific requirements of a particular application. This makes it an ideal material for use in the production of high-quality optical mirrors.</w:t>
+      </w:r>
+    </w:p>
+    <w:p>
+      <w:pPr>
+        <w:pStyle w:val="NormalWeb"/>
+        <w:spacing w:before="0" w:after="160" w:line="480" w:lineRule="auto"/>
+        <w:ind w:left="720"/>
+        <w:jc w:val="both"/>
+        <w:rPr>
+          <w:color w:val="000000"/>
+        </w:rPr>
+      </w:pPr>
+      <w:r>
+        <w:rPr>
+          <w:color w:val="000000"/>
+        </w:rPr>
+        <w:t>The</w:t>
+      </w:r>
+      <w:r>
+        <w:rPr>
+          <w:color w:val="000000"/>
+        </w:rPr>
+        <w:t xml:space="preserve"> exceptional properties of OFHC copper make it a popular choice for the manufacturing of optical mirrors, where its high thermal conductivity and low coefficient of thermal expansion help to ensure the mirror's stability and precision.</w:t>
+      </w:r>
+    </w:p>
+    <w:p>
+      <w:pPr>
+        <w:pStyle w:val="NormalWeb"/>
+        <w:spacing w:before="0" w:beforeAutospacing="0" w:after="160" w:afterAutospacing="0" w:line="480" w:lineRule="auto"/>
         <w:rPr>
           <w:color w:val="000000"/>
           <w:sz w:val="28"/>
           <w:szCs w:val="28"/>
         </w:rPr>
       </w:pPr>
-      <w:r>
-        <w:rPr>
+    </w:p>
+    <w:p>
+      <w:pPr>
+        <w:pStyle w:val="NormalWeb"/>
+        <w:spacing w:before="0" w:after="160" w:line="480" w:lineRule="auto"/>
+        <w:ind w:left="720"/>
+        <w:jc w:val="both"/>
+        <w:rPr>
+          <w:color w:val="000000"/>
+        </w:rPr>
+      </w:pPr>
+      <w:r>
+        <w:rPr>
+          <w:color w:val="000000"/>
+        </w:rPr>
+        <w:lastRenderedPageBreak/>
+        <w:t>OFHC copper is</w:t>
+      </w:r>
+      <w:r>
+        <w:rPr>
+          <w:color w:val="000000"/>
+        </w:rPr>
+        <w:t xml:space="preserve"> also</w:t>
+      </w:r>
+      <w:r>
+        <w:rPr>
+          <w:color w:val="000000"/>
+        </w:rPr>
+        <w:t xml:space="preserve"> commonly used in the production of electrical wires, cables, and other electronic components. It is also used in the manufacturing of magnets, vacuum tubes, and microwave tubes. The high conductivity of OFHC copper makes it particularly well-suited for applications where low resistance is important.</w:t>
+      </w:r>
+    </w:p>
+    <w:p>
+      <w:pPr>
+        <w:pStyle w:val="NormalWeb"/>
+        <w:spacing w:before="0" w:after="160" w:line="480" w:lineRule="auto"/>
+        <w:ind w:left="720"/>
+        <w:rPr>
+          <w:color w:val="000000"/>
+        </w:rPr>
+      </w:pPr>
+      <w:r>
+        <w:rPr>
+          <w:color w:val="000000"/>
+        </w:rPr>
+        <w:t>Overall, OFHC copper is an important material in a wide range of industries, where its high conductivity, low impurity levels, and excellent mechanical properties make it an attractive option for a variety of applications.</w:t>
+      </w:r>
+    </w:p>
+    <w:p>
+      <w:pPr>
+        <w:pStyle w:val="NormalWeb"/>
+        <w:spacing w:before="0" w:beforeAutospacing="0" w:after="160" w:afterAutospacing="0" w:line="480" w:lineRule="auto"/>
+        <w:ind w:left="720"/>
+        <w:jc w:val="both"/>
+      </w:pPr>
+      <w:r>
+        <w:t xml:space="preserve">OFHC Copper have been used in a lot of researches due to its favourable properties. Some of the references of studies related to OFHC Copper Finishing </w:t>
+      </w:r>
+      <w:r>
+        <w:t>are:</w:t>
+      </w:r>
+    </w:p>
+    <w:p>
+      <w:pPr>
+        <w:pStyle w:val="NormalWeb"/>
+        <w:spacing w:before="0" w:beforeAutospacing="0" w:after="160" w:afterAutospacing="0" w:line="480" w:lineRule="auto"/>
+        <w:ind w:left="720"/>
+        <w:jc w:val="both"/>
+      </w:pPr>
+      <w:r>
+        <w:t>In 2019 Hua Zhou et. Al. published a paper titled "Effects of annealing on surface characteristics and tribological behaviour of OFHC copper”. This</w:t>
+      </w:r>
+      <w:r>
+        <w:rPr>
+          <w:lang w:val="en-US"/>
+        </w:rPr>
+        <w:t xml:space="preserve"> paper examines the impact of annealing on the surface characteristics and tribological behavior of OFHC copper, which is an important material for micro-electromechanical systems (MEMS) and micro-nano manufacturing.</w:t>
+      </w:r>
+      <w:r>
+        <w:t xml:space="preserve"> </w:t>
+      </w:r>
+    </w:p>
+    <w:p>
+      <w:pPr>
+        <w:pStyle w:val="NormalWeb"/>
+        <w:spacing w:before="0" w:beforeAutospacing="0" w:after="160" w:afterAutospacing="0" w:line="480" w:lineRule="auto"/>
+        <w:ind w:left="720"/>
+        <w:jc w:val="both"/>
+        <w:rPr>
+          <w:lang w:val="en-US"/>
+        </w:rPr>
+      </w:pPr>
+      <w:r>
+        <w:rPr>
+          <w:lang w:val="en-US"/>
+        </w:rPr>
+        <w:t>J.J. Calvillo-Rodríguez</w:t>
+      </w:r>
+      <w:r>
+        <w:rPr>
+          <w:lang w:val="en-US"/>
+        </w:rPr>
+        <w:t xml:space="preserve"> et. al. did a study on </w:t>
+      </w:r>
+      <w:r>
+        <w:t>"Corrosion behaviour of OFHC copper in acidic chloride solutions and the influence of surface finishing"</w:t>
+      </w:r>
+      <w:r>
+        <w:t xml:space="preserve">. This research </w:t>
+      </w:r>
+      <w:r>
+        <w:rPr>
+          <w:lang w:val="en-US"/>
+        </w:rPr>
+        <w:t>investigates the corrosion behavior of OFHC copper in acidic chloride solutions, and examines the influence of different surface finishing techniques on the corrosion resistance of the material.</w:t>
+      </w:r>
+    </w:p>
+    <w:p>
+      <w:pPr>
+        <w:pStyle w:val="NormalWeb"/>
+        <w:spacing w:before="0" w:beforeAutospacing="0" w:after="160" w:afterAutospacing="0" w:line="480" w:lineRule="auto"/>
+        <w:ind w:left="720"/>
+        <w:jc w:val="both"/>
+        <w:rPr>
+          <w:lang w:val="en-US"/>
+        </w:rPr>
+      </w:pPr>
+      <w:r>
+        <w:t>"Effect of surface finishing on the mechanical and electrical properties of OFHC copper joints made by friction stir welding" by A.C. Tavares</w:t>
+      </w:r>
+      <w:r>
+        <w:t xml:space="preserve"> et. al.</w:t>
+      </w:r>
+      <w:r>
+        <w:t>, this</w:t>
+      </w:r>
+      <w:r>
+        <w:t xml:space="preserve"> paper examines the effect of surface finishing on the mechanical and electrical properties of OFHC copper joints </w:t>
+      </w:r>
+      <w:r>
+        <w:lastRenderedPageBreak/>
+        <w:t>made by friction stir welding. The study shows that surface finishing can significantly affect the properties of the welded joints, and highlights the importance of careful surface preparation in the manufacturing of OFHC copper components.</w:t>
+      </w:r>
+    </w:p>
+    <w:p>
+      <w:pPr>
+        <w:pStyle w:val="NormalWeb"/>
+        <w:spacing w:before="0" w:beforeAutospacing="0" w:after="160" w:afterAutospacing="0" w:line="480" w:lineRule="auto"/>
+        <w:ind w:left="720"/>
+        <w:jc w:val="both"/>
+        <w:rPr>
+          <w:i/>
+          <w:iCs/>
           <w:color w:val="000000"/>
           <w:sz w:val="28"/>
           <w:szCs w:val="28"/>
-          <w:highlight w:val="yellow"/>
-        </w:rPr>
-        <w:t>Physical, mechanical, and thermal</w:t>
-      </w:r>
-    </w:p>
-    <w:p>
-      <w:pPr>
-        <w:pStyle w:val="NormalWeb"/>
-        <w:spacing w:before="0" w:beforeAutospacing="0" w:after="160" w:afterAutospacing="0" w:line="480" w:lineRule="auto"/>
-        <w:ind w:left="720"/>
-        <w:rPr>
+        </w:rPr>
+      </w:pPr>
+      <w:r>
+        <w:rPr>
+          <w:i/>
+          <w:iCs/>
           <w:color w:val="000000"/>
           <w:sz w:val="28"/>
           <w:szCs w:val="28"/>
         </w:rPr>
-      </w:pPr>
-    </w:p>
-    <w:p>
-      <w:pPr>
-        <w:pStyle w:val="NormalWeb"/>
-        <w:spacing w:before="0" w:beforeAutospacing="0" w:after="160" w:afterAutospacing="0" w:line="480" w:lineRule="auto"/>
-        <w:ind w:left="720"/>
-        <w:rPr>
+        <w:t>Chemical C</w:t>
+      </w:r>
+      <w:r>
+        <w:rPr>
+          <w:i/>
+          <w:iCs/>
           <w:color w:val="000000"/>
           <w:sz w:val="28"/>
           <w:szCs w:val="28"/>
         </w:rPr>
-      </w:pPr>
-      <w:r>
-        <w:rPr>
+        <w:t xml:space="preserve">omposition </w:t>
+      </w:r>
+    </w:p>
+    <w:p>
+      <w:pPr>
+        <w:pStyle w:val="NormalWeb"/>
+        <w:spacing w:after="160" w:line="480" w:lineRule="auto"/>
+        <w:ind w:left="720"/>
+        <w:jc w:val="both"/>
+        <w:rPr>
+          <w:color w:val="000000"/>
+        </w:rPr>
+      </w:pPr>
+      <w:r>
+        <w:rPr>
+          <w:color w:val="000000"/>
+        </w:rPr>
+        <w:t>The</w:t>
+      </w:r>
+      <w:r>
+        <w:rPr>
+          <w:color w:val="000000"/>
+        </w:rPr>
+        <w:t xml:space="preserve"> chemical composition </w:t>
+      </w:r>
+      <w:r>
+        <w:rPr>
+          <w:color w:val="000000"/>
+        </w:rPr>
+        <w:t xml:space="preserve">of OFHC Copper </w:t>
+      </w:r>
+      <w:r>
+        <w:rPr>
+          <w:color w:val="000000"/>
+        </w:rPr>
+        <w:t>is very important in determining its properties.</w:t>
+      </w:r>
+    </w:p>
+    <w:p>
+      <w:pPr>
+        <w:pStyle w:val="NormalWeb"/>
+        <w:spacing w:before="0" w:after="160" w:line="480" w:lineRule="auto"/>
+        <w:ind w:left="720"/>
+        <w:jc w:val="both"/>
+        <w:rPr>
+          <w:color w:val="000000"/>
+        </w:rPr>
+      </w:pPr>
+      <w:r>
+        <w:rPr>
+          <w:color w:val="000000"/>
+        </w:rPr>
+        <w:t>OFHC copper typically has a copper content of 99.95% or higher, with the remaining content consisting of trace amounts of impurities. The impurities that are present in OFHC copper are primarily oxygen and some other elements, such as iron, silver, and nickel, in very low concentrations.</w:t>
+      </w:r>
+    </w:p>
+    <w:p>
+      <w:pPr>
+        <w:pStyle w:val="NormalWeb"/>
+        <w:spacing w:before="0" w:after="160" w:line="480" w:lineRule="auto"/>
+        <w:ind w:left="720"/>
+        <w:jc w:val="both"/>
+        <w:rPr>
+          <w:color w:val="000000"/>
+        </w:rPr>
+      </w:pPr>
+      <w:r>
+        <w:rPr>
+          <w:color w:val="000000"/>
+        </w:rPr>
+        <w:t>The oxygen content in OFHC copper is typically less than 10 parts per million (ppm), which is much lower than other types of copper. This low oxygen content improves the electrical conductivity of the copper by reducing the number of oxygen atoms that can interfere with the movement of electrons.</w:t>
+      </w:r>
+    </w:p>
+    <w:p>
+      <w:pPr>
+        <w:pStyle w:val="NormalWeb"/>
+        <w:spacing w:before="0" w:beforeAutospacing="0" w:after="160" w:afterAutospacing="0" w:line="480" w:lineRule="auto"/>
+        <w:ind w:firstLine="720"/>
+        <w:rPr>
+          <w:i/>
+          <w:iCs/>
           <w:color w:val="000000"/>
           <w:sz w:val="28"/>
           <w:szCs w:val="28"/>
         </w:rPr>
-        <w:t>Process parameters</w:t>
-      </w:r>
-    </w:p>
-    <w:p>
-      <w:pPr>
-        <w:pStyle w:val="NormalWeb"/>
-        <w:spacing w:before="0" w:beforeAutospacing="0" w:after="160" w:afterAutospacing="0" w:line="480" w:lineRule="auto"/>
-        <w:ind w:left="720"/>
-        <w:rPr>
+      </w:pPr>
+      <w:r>
+        <w:rPr>
+          <w:i/>
+          <w:iCs/>
           <w:color w:val="000000"/>
           <w:sz w:val="28"/>
           <w:szCs w:val="28"/>
         </w:rPr>
-      </w:pPr>
-      <w:r>
-        <w:rPr>
+        <w:t>Physical, Mechanical and T</w:t>
+      </w:r>
+      <w:r>
+        <w:rPr>
+          <w:i/>
+          <w:iCs/>
           <w:color w:val="000000"/>
           <w:sz w:val="28"/>
           <w:szCs w:val="28"/>
         </w:rPr>
-        <w:t>Rotational speed 1000, 1500, 2000</w:t>
-      </w:r>
-    </w:p>
-    <w:p>
-      <w:pPr>
-        <w:pStyle w:val="NormalWeb"/>
-        <w:spacing w:before="0" w:beforeAutospacing="0" w:after="160" w:afterAutospacing="0" w:line="480" w:lineRule="auto"/>
-        <w:ind w:left="720"/>
-        <w:rPr>
+        <w:t>hermal</w:t>
+      </w:r>
+      <w:r>
+        <w:rPr>
+          <w:i/>
+          <w:iCs/>
           <w:color w:val="000000"/>
           <w:sz w:val="28"/>
           <w:szCs w:val="28"/>
         </w:rPr>
-      </w:pPr>
-      <w:r>
+        <w:t xml:space="preserve"> Properties</w:t>
+      </w:r>
+    </w:p>
+    <w:p>
+      <w:pPr>
+        <w:pStyle w:val="NormalWeb"/>
+        <w:spacing w:after="160" w:line="480" w:lineRule="auto"/>
+        <w:ind w:left="720"/>
+        <w:jc w:val="both"/>
+        <w:rPr>
+          <w:color w:val="000000"/>
+        </w:rPr>
+      </w:pPr>
+      <w:r>
+        <w:rPr>
+          <w:color w:val="000000"/>
+        </w:rPr>
+        <w:t>OFHC copper has excellent physical, mechanical, and thermal properties, which make it a highly desirable material for a wide range of applications.</w:t>
+      </w:r>
+    </w:p>
+    <w:p>
+      <w:pPr>
+        <w:pStyle w:val="NormalWeb"/>
+        <w:spacing w:before="0" w:after="160" w:line="480" w:lineRule="auto"/>
+        <w:ind w:left="720"/>
+        <w:jc w:val="both"/>
+        <w:rPr>
+          <w:color w:val="000000"/>
+        </w:rPr>
+      </w:pPr>
+      <w:r>
+        <w:rPr>
+          <w:color w:val="000000"/>
+        </w:rPr>
+        <w:t xml:space="preserve">Physical Properties: OFHC copper has a high density of 8.96 g/cm³ and a melting point of 1083°C. It has a reddish-orange </w:t>
+      </w:r>
+      <w:r>
+        <w:rPr>
+          <w:color w:val="000000"/>
+        </w:rPr>
+        <w:t>colour</w:t>
+      </w:r>
+      <w:r>
+        <w:rPr>
+          <w:color w:val="000000"/>
+        </w:rPr>
+        <w:t xml:space="preserve"> and a shiny appearance. OFHC copper is a soft metal with a Vickers hardness of approximately 50, which means it can be easily formed into various shapes and sizes.</w:t>
+      </w:r>
+    </w:p>
+    <w:p>
+      <w:pPr>
+        <w:pStyle w:val="NormalWeb"/>
+        <w:spacing w:before="0" w:after="160" w:line="480" w:lineRule="auto"/>
+        <w:ind w:left="720"/>
+        <w:jc w:val="both"/>
+        <w:rPr>
+          <w:color w:val="000000"/>
+        </w:rPr>
+      </w:pPr>
+      <w:r>
+        <w:rPr>
+          <w:color w:val="000000"/>
+        </w:rPr>
+        <w:lastRenderedPageBreak/>
+        <w:t>Mechanical Properties: OFHC copper has excellent mechanical properties, including high ductility and malleability, which means it can be easily stretched and shaped without breaking or cracking. It has a high tensile strength of approximately 200 MPa, which means it can withstand significant stress without breaking.</w:t>
+      </w:r>
+    </w:p>
+    <w:p>
+      <w:pPr>
+        <w:pStyle w:val="NormalWeb"/>
+        <w:spacing w:before="0" w:after="160" w:line="480" w:lineRule="auto"/>
+        <w:ind w:left="720"/>
+        <w:jc w:val="both"/>
+        <w:rPr>
+          <w:color w:val="000000"/>
+          <w:lang w:val="en-US"/>
+        </w:rPr>
+      </w:pPr>
+      <w:r>
+        <w:rPr>
+          <w:color w:val="000000"/>
+        </w:rPr>
+        <w:t xml:space="preserve">Thermal Properties: OFHC copper has excellent thermal properties, including high thermal conductivity and low thermal expansion. It has a thermal conductivity of approximately 391 W/mK, which means it can transfer heat quickly and efficiently. </w:t>
+      </w:r>
+      <w:r>
+        <w:rPr>
+          <w:color w:val="000000"/>
+          <w:lang w:val="en-US"/>
+        </w:rPr>
+        <w:t xml:space="preserve">The coefficient of thermal expansion (CTE) of </w:t>
+      </w:r>
+      <w:r>
+        <w:rPr>
+          <w:color w:val="000000"/>
+          <w:lang w:val="en-US"/>
+        </w:rPr>
+        <w:t xml:space="preserve">OFHC </w:t>
+      </w:r>
+      <w:r>
+        <w:rPr>
+          <w:color w:val="000000"/>
+          <w:lang w:val="en-US"/>
+        </w:rPr>
+        <w:t>copper is approximately 17.0 x 10^-6 / °C at 20°C. This means that for every degree Celsius increase in temperature, OFHC copper will expand by approximately 17.0 parts per million (ppm) of its original length or volume.</w:t>
+      </w:r>
+    </w:p>
+    <w:p>
+      <w:pPr>
+        <w:pStyle w:val="NormalWeb"/>
+        <w:spacing w:before="0" w:after="160" w:line="480" w:lineRule="auto"/>
+        <w:ind w:left="720"/>
+        <w:jc w:val="both"/>
         <w:rPr>
           <w:color w:val="000000"/>
           <w:sz w:val="28"/>
           <w:szCs w:val="28"/>
-        </w:rPr>
-        <w:t>Tool compression 1, 1.5, 2</w:t>
-      </w:r>
-    </w:p>
-    <w:p>
-      <w:pPr>
-        <w:pStyle w:val="NormalWeb"/>
-        <w:spacing w:before="0" w:beforeAutospacing="0" w:after="160" w:afterAutospacing="0" w:line="480" w:lineRule="auto"/>
-        <w:ind w:left="720"/>
+          <w:lang w:val="en-US"/>
+        </w:rPr>
+      </w:pPr>
+      <w:r>
         <w:rPr>
           <w:color w:val="000000"/>
           <w:sz w:val="28"/>
           <w:szCs w:val="28"/>
-        </w:rPr>
-      </w:pPr>
-      <w:r>
+          <w:lang w:val="en-US"/>
+        </w:rPr>
+        <w:t>Experimental Procedure</w:t>
+      </w:r>
+    </w:p>
+    <w:p>
+      <w:pPr>
+        <w:pStyle w:val="NormalWeb"/>
+        <w:spacing w:before="0" w:after="160" w:line="480" w:lineRule="auto"/>
+        <w:ind w:left="720"/>
+        <w:jc w:val="both"/>
+        <w:rPr>
+          <w:color w:val="000000"/>
+          <w:lang w:val="en-US"/>
+        </w:rPr>
+      </w:pPr>
+      <w:r>
+        <w:rPr>
+          <w:color w:val="000000"/>
+          <w:lang w:val="en-US"/>
+        </w:rPr>
+        <w:t xml:space="preserve">In the experiment </w:t>
+      </w:r>
+      <w:r>
+        <w:rPr>
+          <w:color w:val="000000"/>
+          <w:lang w:val="en-US"/>
+        </w:rPr>
+        <w:t>there</w:t>
+      </w:r>
+      <w:r>
+        <w:rPr>
+          <w:color w:val="000000"/>
+          <w:lang w:val="en-US"/>
+        </w:rPr>
+        <w:t xml:space="preserve"> </w:t>
+      </w:r>
+      <w:r>
+        <w:rPr>
+          <w:color w:val="000000"/>
+          <w:lang w:val="en-US"/>
+        </w:rPr>
+        <w:t xml:space="preserve">is </w:t>
+      </w:r>
+      <w:r>
+        <w:rPr>
+          <w:color w:val="000000"/>
+          <w:lang w:val="en-US"/>
+        </w:rPr>
+        <w:t xml:space="preserve">a </w:t>
+      </w:r>
+      <w:r>
+        <w:rPr>
+          <w:color w:val="000000"/>
+          <w:lang w:val="en-US"/>
+        </w:rPr>
+        <w:t xml:space="preserve">circular </w:t>
+      </w:r>
+      <w:r>
+        <w:rPr>
+          <w:color w:val="000000"/>
+          <w:lang w:val="en-US"/>
+        </w:rPr>
+        <w:t>OFHC Copper work piece</w:t>
+      </w:r>
+      <w:r>
+        <w:rPr>
+          <w:color w:val="000000"/>
+          <w:lang w:val="en-US"/>
+        </w:rPr>
+        <w:t xml:space="preserve"> and the finishing tool is in the parallel axis orientation performing the shape adaptive grinding. The shape of finishing tool is circular with a flexible material over it in which the compression changes according to the waviness of the surface. The parameters involved in the experiments are rotational speed of the tool, tool compression, size of abrasive pad, feed rate, </w:t>
+      </w:r>
+      <w:r>
+        <w:rPr>
+          <w:color w:val="000000"/>
+          <w:lang w:val="en-US"/>
+        </w:rPr>
+        <w:t>total tool distance and total time taken for an experiment. The parameters which are changed during different experiments are rotational speed and tool compression, all other parameters will be constant for all the experiments.</w:t>
+      </w:r>
+    </w:p>
+    <w:p>
+      <w:pPr>
+        <w:pStyle w:val="NormalWeb"/>
+        <w:spacing w:before="0" w:after="160" w:line="480" w:lineRule="auto"/>
+        <w:ind w:left="720"/>
+        <w:jc w:val="both"/>
+        <w:rPr>
+          <w:color w:val="000000"/>
+        </w:rPr>
+      </w:pPr>
+      <w:r>
+        <w:rPr>
+          <w:noProof/>
+          <w:color w:val="000000"/>
+        </w:rPr>
+        <w:lastRenderedPageBreak/>
+        <w:drawing>
+          <wp:inline distT="0" distB="0" distL="0" distR="0">
+            <wp:extent cx="5943600" cy="3255645"/>
+            <wp:effectExtent l="0" t="0" r="0" b="1905"/>
+            <wp:docPr id="4" name="Picture 4"/>
+            <wp:cNvGraphicFramePr>
+              <a:graphicFrameLocks xmlns:a="http://schemas.openxmlformats.org/drawingml/2006/main" noChangeAspect="1"/>
+            </wp:cNvGraphicFramePr>
+            <a:graphic xmlns:a="http://schemas.openxmlformats.org/drawingml/2006/main">
+              <a:graphicData uri="http://schemas.openxmlformats.org/drawingml/2006/picture">
+                <pic:pic xmlns:pic="http://schemas.openxmlformats.org/drawingml/2006/picture">
+                  <pic:nvPicPr>
+                    <pic:cNvPr id="4" name="Capture.PNG"/>
+                    <pic:cNvPicPr/>
+                  </pic:nvPicPr>
+                  <pic:blipFill>
+                    <a:blip r:embed="rId10">
+                      <a:extLst>
+                        <a:ext uri="{28A0092B-C50C-407E-A947-70E740481C1C}">
+                          <a14:useLocalDpi xmlns:a14="http://schemas.microsoft.com/office/drawing/2010/main" val="0"/>
+                        </a:ext>
+                      </a:extLst>
+                    </a:blip>
+                    <a:stretch>
+                      <a:fillRect/>
+                    </a:stretch>
+                  </pic:blipFill>
+                  <pic:spPr>
+                    <a:xfrm>
+                      <a:off x="0" y="0"/>
+                      <a:ext cx="5943600" cy="3255645"/>
+                    </a:xfrm>
+                    <a:prstGeom prst="rect">
+                      <a:avLst/>
+                    </a:prstGeom>
+                  </pic:spPr>
+                </pic:pic>
+              </a:graphicData>
+            </a:graphic>
+          </wp:inline>
+        </w:drawing>
+      </w:r>
+    </w:p>
+    <w:p>
+      <w:pPr>
+        <w:pStyle w:val="NormalWeb"/>
+        <w:spacing w:before="0" w:beforeAutospacing="0" w:after="160" w:afterAutospacing="0" w:line="480" w:lineRule="auto"/>
+        <w:ind w:left="720"/>
         <w:rPr>
           <w:color w:val="000000"/>
           <w:sz w:val="28"/>
           <w:szCs w:val="28"/>
         </w:rPr>
-        <w:t>SAG (Abrasive pad – size) fixed</w:t>
-      </w:r>
-    </w:p>
-    <w:p>
-      <w:pPr>
-        <w:pStyle w:val="NormalWeb"/>
-        <w:spacing w:before="0" w:beforeAutospacing="0" w:after="160" w:afterAutospacing="0" w:line="480" w:lineRule="auto"/>
-        <w:ind w:left="720"/>
+      </w:pPr>
+      <w:r>
         <w:rPr>
           <w:color w:val="000000"/>
           <w:sz w:val="28"/>
           <w:szCs w:val="28"/>
         </w:rPr>
-      </w:pPr>
+        <w:tab/>
+      </w:r>
       <w:r>
         <w:rPr>
           <w:color w:val="000000"/>
           <w:sz w:val="28"/>
           <w:szCs w:val="28"/>
         </w:rPr>
-        <w:t>Feed rate fixed</w:t>
+        <w:tab/>
       </w:r>
       <w:r>
         <w:rPr>
@@ -4883,28 +5670,29 @@
           <w:sz w:val="28"/>
           <w:szCs w:val="28"/>
         </w:rPr>
-        <w:t xml:space="preserve"> 10 mm/min</w:t>
-      </w:r>
-    </w:p>
-    <w:p>
-      <w:pPr>
-        <w:pStyle w:val="NormalWeb"/>
-        <w:spacing w:before="0" w:beforeAutospacing="0" w:after="160" w:afterAutospacing="0" w:line="480" w:lineRule="auto"/>
-        <w:ind w:left="720"/>
+        <w:tab/>
+      </w:r>
+      <w:r>
         <w:rPr>
           <w:color w:val="000000"/>
           <w:sz w:val="28"/>
           <w:szCs w:val="28"/>
         </w:rPr>
-      </w:pPr>
-      <w:r>
+        <w:tab/>
+        <w:t>Schematic of Experiment</w:t>
+      </w:r>
+    </w:p>
+    <w:p>
+      <w:pPr>
+        <w:pStyle w:val="NormalWeb"/>
+        <w:spacing w:before="0" w:beforeAutospacing="0" w:after="160" w:afterAutospacing="0" w:line="480" w:lineRule="auto"/>
+        <w:ind w:left="720"/>
         <w:rPr>
           <w:color w:val="000000"/>
           <w:sz w:val="28"/>
           <w:szCs w:val="28"/>
         </w:rPr>
-        <w:t>Tool travel 20 mm</w:t>
-      </w:r>
+      </w:pPr>
     </w:p>
     <w:p>
       <w:pPr>
@@ -4917,14 +5705,175 @@
           <w:szCs w:val="28"/>
         </w:rPr>
       </w:pPr>
-      <w:r>
+    </w:p>
+    <w:p>
+      <w:pPr>
+        <w:pStyle w:val="NormalWeb"/>
+        <w:spacing w:before="0" w:beforeAutospacing="0" w:after="160" w:afterAutospacing="0" w:line="480" w:lineRule="auto"/>
+        <w:ind w:left="720"/>
         <w:rPr>
           <w:color w:val="000000"/>
           <w:sz w:val="28"/>
           <w:szCs w:val="28"/>
         </w:rPr>
-        <w:t>Duration 2 min</w:t>
-      </w:r>
+      </w:pPr>
+      <w:r>
+        <w:rPr>
+          <w:color w:val="000000"/>
+          <w:sz w:val="28"/>
+          <w:szCs w:val="28"/>
+        </w:rPr>
+        <w:t>Process parameters</w:t>
+      </w:r>
+    </w:p>
+    <w:p>
+      <w:pPr>
+        <w:pStyle w:val="NormalWeb"/>
+        <w:spacing w:before="0" w:beforeAutospacing="0" w:after="160" w:afterAutospacing="0" w:line="480" w:lineRule="auto"/>
+        <w:ind w:left="720"/>
+        <w:rPr>
+          <w:color w:val="000000"/>
+        </w:rPr>
+      </w:pPr>
+      <w:r>
+        <w:rPr>
+          <w:color w:val="000000"/>
+        </w:rPr>
+        <w:t xml:space="preserve">Rotational speed - 1000 / 1500 / </w:t>
+      </w:r>
+      <w:r>
+        <w:rPr>
+          <w:color w:val="000000"/>
+        </w:rPr>
+        <w:t>2000</w:t>
+      </w:r>
+      <w:r>
+        <w:rPr>
+          <w:color w:val="000000"/>
+        </w:rPr>
+        <w:t xml:space="preserve"> RPM                Tool Compression – 1 / 1.5 / </w:t>
+      </w:r>
+      <w:r>
+        <w:rPr>
+          <w:color w:val="000000"/>
+        </w:rPr>
+        <w:t>2</w:t>
+      </w:r>
+      <w:r>
+        <w:rPr>
+          <w:color w:val="000000"/>
+        </w:rPr>
+        <w:t xml:space="preserve"> </w:t>
+      </w:r>
+      <w:r>
+        <w:rPr>
+          <w:color w:val="000000"/>
+          <w:highlight w:val="yellow"/>
+        </w:rPr>
+        <w:t>unit</w:t>
+      </w:r>
+    </w:p>
+    <w:p>
+      <w:pPr>
+        <w:pStyle w:val="NormalWeb"/>
+        <w:spacing w:before="0" w:beforeAutospacing="0" w:after="160" w:afterAutospacing="0" w:line="480" w:lineRule="auto"/>
+        <w:ind w:left="720"/>
+        <w:rPr>
+          <w:color w:val="000000"/>
+        </w:rPr>
+      </w:pPr>
+      <w:r>
+        <w:rPr>
+          <w:color w:val="000000"/>
+        </w:rPr>
+        <w:t xml:space="preserve">Feed rate - </w:t>
+      </w:r>
+      <w:r>
+        <w:rPr>
+          <w:color w:val="000000"/>
+        </w:rPr>
+        <w:t>10 mm/min</w:t>
+      </w:r>
+      <w:r>
+        <w:rPr>
+          <w:color w:val="000000"/>
+        </w:rPr>
+        <w:t xml:space="preserve"> </w:t>
+      </w:r>
+      <w:r>
+        <w:rPr>
+          <w:color w:val="000000"/>
+        </w:rPr>
+        <w:t xml:space="preserve">(Fixed)  </w:t>
+      </w:r>
+      <w:r>
+        <w:rPr>
+          <w:color w:val="000000"/>
+        </w:rPr>
+        <w:t xml:space="preserve">            </w:t>
+      </w:r>
+      <w:r>
+        <w:rPr>
+          <w:color w:val="000000"/>
+        </w:rPr>
+        <w:t xml:space="preserve">                     </w:t>
+      </w:r>
+      <w:r>
+        <w:rPr>
+          <w:color w:val="000000"/>
+        </w:rPr>
+        <w:t xml:space="preserve">Tool Travel - </w:t>
+      </w:r>
+      <w:r>
+        <w:rPr>
+          <w:color w:val="000000"/>
+        </w:rPr>
+        <w:t>20 mm</w:t>
+      </w:r>
+      <w:r>
+        <w:rPr>
+          <w:color w:val="000000"/>
+        </w:rPr>
+        <w:t xml:space="preserve"> (Fixed)</w:t>
+      </w:r>
+    </w:p>
+    <w:p>
+      <w:pPr>
+        <w:pStyle w:val="NormalWeb"/>
+        <w:spacing w:before="0" w:beforeAutospacing="0" w:after="160" w:afterAutospacing="0" w:line="480" w:lineRule="auto"/>
+        <w:ind w:left="720"/>
+        <w:rPr>
+          <w:color w:val="000000"/>
+        </w:rPr>
+      </w:pPr>
+      <w:r>
+        <w:rPr>
+          <w:color w:val="000000"/>
+        </w:rPr>
+        <w:t xml:space="preserve">Initial surface </w:t>
+      </w:r>
+      <w:r>
+        <w:rPr>
+          <w:color w:val="000000"/>
+        </w:rPr>
+        <w:t xml:space="preserve">roughness </w:t>
+      </w:r>
+      <w:r>
+        <w:rPr>
+          <w:color w:val="000000"/>
+        </w:rPr>
+        <w:t>- __________</w:t>
+      </w:r>
+    </w:p>
+    <w:p>
+      <w:pPr>
+        <w:pStyle w:val="NormalWeb"/>
+        <w:spacing w:before="0" w:beforeAutospacing="0" w:after="160" w:afterAutospacing="0" w:line="480" w:lineRule="auto"/>
+        <w:ind w:left="720"/>
+        <w:rPr>
+          <w:color w:val="000000"/>
+        </w:rPr>
+      </w:pPr>
       <w:bookmarkStart w:id="0" w:name="_GoBack"/>
       <w:bookmarkEnd w:id="0"/>
     </w:p>
@@ -4935,26 +5884,83 @@
         <w:ind w:left="720"/>
         <w:rPr>
           <w:color w:val="000000"/>
-          <w:sz w:val="28"/>
-          <w:szCs w:val="28"/>
-        </w:rPr>
-      </w:pPr>
-      <w:r>
-        <w:rPr>
-          <w:color w:val="000000"/>
-          <w:sz w:val="28"/>
-          <w:szCs w:val="28"/>
-          <w:highlight w:val="yellow"/>
-        </w:rPr>
-        <w:t>Initial surface roughness</w:t>
-      </w:r>
-      <w:r>
-        <w:rPr>
-          <w:color w:val="000000"/>
-          <w:sz w:val="28"/>
-          <w:szCs w:val="28"/>
-        </w:rPr>
-        <w:t xml:space="preserve"> </w:t>
+        </w:rPr>
+      </w:pPr>
+      <w:r>
+        <w:rPr>
+          <w:color w:val="000000"/>
+        </w:rPr>
+        <w:tab/>
+      </w:r>
+      <w:r>
+        <w:rPr>
+          <w:color w:val="000000"/>
+        </w:rPr>
+        <w:tab/>
+      </w:r>
+      <w:r>
+        <w:rPr>
+          <w:color w:val="000000"/>
+        </w:rPr>
+        <w:tab/>
+      </w:r>
+      <w:r>
+        <w:rPr>
+          <w:color w:val="000000"/>
+        </w:rPr>
+        <w:tab/>
+      </w:r>
+      <w:r>
+        <w:rPr>
+          <w:color w:val="000000"/>
+        </w:rPr>
+        <w:tab/>
+      </w:r>
+    </w:p>
+    <w:p>
+      <w:pPr>
+        <w:pStyle w:val="NormalWeb"/>
+        <w:spacing w:before="0" w:beforeAutospacing="0" w:after="160" w:afterAutospacing="0" w:line="480" w:lineRule="auto"/>
+        <w:ind w:left="720"/>
+        <w:rPr>
+          <w:color w:val="000000"/>
+        </w:rPr>
+      </w:pPr>
+    </w:p>
+    <w:p>
+      <w:pPr>
+        <w:pStyle w:val="NormalWeb"/>
+        <w:spacing w:before="0" w:beforeAutospacing="0" w:after="160" w:afterAutospacing="0" w:line="480" w:lineRule="auto"/>
+        <w:ind w:left="720"/>
+        <w:rPr>
+          <w:color w:val="000000"/>
+        </w:rPr>
+      </w:pPr>
+    </w:p>
+    <w:p>
+      <w:pPr>
+        <w:pStyle w:val="NormalWeb"/>
+        <w:spacing w:before="0" w:beforeAutospacing="0" w:after="160" w:afterAutospacing="0" w:line="480" w:lineRule="auto"/>
+        <w:ind w:left="720"/>
+        <w:rPr>
+          <w:color w:val="000000"/>
+        </w:rPr>
+      </w:pPr>
+    </w:p>
+    <w:p>
+      <w:pPr>
+        <w:pStyle w:val="NormalWeb"/>
+        <w:spacing w:before="0" w:beforeAutospacing="0" w:after="160" w:afterAutospacing="0" w:line="480" w:lineRule="auto"/>
+        <w:ind w:left="3600" w:firstLine="720"/>
+        <w:rPr>
+          <w:color w:val="000000"/>
+        </w:rPr>
+      </w:pPr>
+      <w:r>
+        <w:rPr>
+          <w:color w:val="000000"/>
+        </w:rPr>
+        <w:t>Results Table</w:t>
       </w:r>
     </w:p>
     <w:tbl>
@@ -5083,7 +6089,6 @@
                 <w:szCs w:val="28"/>
               </w:rPr>
             </w:pPr>
-            <w:proofErr w:type="spellStart"/>
             <w:r>
               <w:rPr>
                 <w:color w:val="000000"/>
@@ -5092,7 +6097,6 @@
               </w:rPr>
               <w:t>Fn</w:t>
             </w:r>
-            <w:proofErr w:type="spellEnd"/>
           </w:p>
         </w:tc>
         <w:tc>
@@ -5141,7 +6145,6 @@
                 <w:sz w:val="28"/>
                 <w:szCs w:val="28"/>
               </w:rPr>
-              <w:lastRenderedPageBreak/>
               <w:t>1</w:t>
             </w:r>
           </w:p>
@@ -6349,7 +7352,7 @@
     </w:p>
     <w:p/>
     <w:sectPr>
-      <w:footerReference w:type="default" r:id="rId10"/>
+      <w:footerReference w:type="default" r:id="rId11"/>
       <w:pgSz w:w="12240" w:h="15840" w:code="1"/>
       <w:pgMar w:top="1440" w:right="1440" w:bottom="1440" w:left="1440" w:header="227" w:footer="227" w:gutter="0"/>
       <w:cols w:space="708"/>
@@ -6412,7 +7415,7 @@
           <w:rPr>
             <w:noProof/>
           </w:rPr>
-          <w:t>17</w:t>
+          <w:t>22</w:t>
         </w:r>
         <w:r>
           <w:rPr>
@@ -6453,6 +7456,119 @@
 <file path=word/numbering.xml><?xml version="1.0" encoding="utf-8"?>
 <w:numbering xmlns:wpc="http://schemas.microsoft.com/office/word/2010/wordprocessingCanvas" xmlns:cx="http://schemas.microsoft.com/office/drawing/2014/chartex" xmlns:mc="http://schemas.openxmlformats.org/markup-compatibility/2006" xmlns:o="urn:schemas-microsoft-com:office:office" xmlns:r="http://schemas.openxmlformats.org/officeDocument/2006/relationships" xmlns:m="http://schemas.openxmlformats.org/officeDocument/2006/math" xmlns:v="urn:schemas-microsoft-com:vml" xmlns:wp14="http://schemas.microsoft.com/office/word/2010/wordprocessingDrawing" xmlns:wp="http://schemas.openxmlformats.org/drawingml/2006/wordprocessingDrawing" xmlns:w10="urn:schemas-microsoft-com:office:word" xmlns:w="http://schemas.openxmlformats.org/wordprocessingml/2006/main" xmlns:w14="http://schemas.microsoft.com/office/word/2010/wordml" xmlns:w15="http://schemas.microsoft.com/office/word/2012/wordml" xmlns:w16se="http://schemas.microsoft.com/office/word/2015/wordml/symex" xmlns:wpg="http://schemas.microsoft.com/office/word/2010/wordprocessingGroup" xmlns:wpi="http://schemas.microsoft.com/office/word/2010/wordprocessingInk" xmlns:wne="http://schemas.microsoft.com/office/word/2006/wordml" xmlns:wps="http://schemas.microsoft.com/office/word/2010/wordprocessingShape" mc:Ignorable="w14 w15 w16se wp14">
   <w:abstractNum w:abstractNumId="0" w15:restartNumberingAfterBreak="0">
+    <w:nsid w:val="11CC649A"/>
+    <w:multiLevelType w:val="multilevel"/>
+    <w:tmpl w:val="69007BB6"/>
+    <w:lvl w:ilvl="0">
+      <w:start w:val="1"/>
+      <w:numFmt w:val="decimal"/>
+      <w:lvlText w:val="%1."/>
+      <w:lvlJc w:val="left"/>
+      <w:pPr>
+        <w:tabs>
+          <w:tab w:val="num" w:pos="720"/>
+        </w:tabs>
+        <w:ind w:left="720" w:hanging="360"/>
+      </w:pPr>
+    </w:lvl>
+    <w:lvl w:ilvl="1" w:tentative="1">
+      <w:start w:val="1"/>
+      <w:numFmt w:val="decimal"/>
+      <w:lvlText w:val="%2."/>
+      <w:lvlJc w:val="left"/>
+      <w:pPr>
+        <w:tabs>
+          <w:tab w:val="num" w:pos="1440"/>
+        </w:tabs>
+        <w:ind w:left="1440" w:hanging="360"/>
+      </w:pPr>
+    </w:lvl>
+    <w:lvl w:ilvl="2" w:tentative="1">
+      <w:start w:val="1"/>
+      <w:numFmt w:val="decimal"/>
+      <w:lvlText w:val="%3."/>
+      <w:lvlJc w:val="left"/>
+      <w:pPr>
+        <w:tabs>
+          <w:tab w:val="num" w:pos="2160"/>
+        </w:tabs>
+        <w:ind w:left="2160" w:hanging="360"/>
+      </w:pPr>
+    </w:lvl>
+    <w:lvl w:ilvl="3" w:tentative="1">
+      <w:start w:val="1"/>
+      <w:numFmt w:val="decimal"/>
+      <w:lvlText w:val="%4."/>
+      <w:lvlJc w:val="left"/>
+      <w:pPr>
+        <w:tabs>
+          <w:tab w:val="num" w:pos="2880"/>
+        </w:tabs>
+        <w:ind w:left="2880" w:hanging="360"/>
+      </w:pPr>
+    </w:lvl>
+    <w:lvl w:ilvl="4" w:tentative="1">
+      <w:start w:val="1"/>
+      <w:numFmt w:val="decimal"/>
+      <w:lvlText w:val="%5."/>
+      <w:lvlJc w:val="left"/>
+      <w:pPr>
+        <w:tabs>
+          <w:tab w:val="num" w:pos="3600"/>
+        </w:tabs>
+        <w:ind w:left="3600" w:hanging="360"/>
+      </w:pPr>
+    </w:lvl>
+    <w:lvl w:ilvl="5" w:tentative="1">
+      <w:start w:val="1"/>
+      <w:numFmt w:val="decimal"/>
+      <w:lvlText w:val="%6."/>
+      <w:lvlJc w:val="left"/>
+      <w:pPr>
+        <w:tabs>
+          <w:tab w:val="num" w:pos="4320"/>
+        </w:tabs>
+        <w:ind w:left="4320" w:hanging="360"/>
+      </w:pPr>
+    </w:lvl>
+    <w:lvl w:ilvl="6" w:tentative="1">
+      <w:start w:val="1"/>
+      <w:numFmt w:val="decimal"/>
+      <w:lvlText w:val="%7."/>
+      <w:lvlJc w:val="left"/>
+      <w:pPr>
+        <w:tabs>
+          <w:tab w:val="num" w:pos="5040"/>
+        </w:tabs>
+        <w:ind w:left="5040" w:hanging="360"/>
+      </w:pPr>
+    </w:lvl>
+    <w:lvl w:ilvl="7" w:tentative="1">
+      <w:start w:val="1"/>
+      <w:numFmt w:val="decimal"/>
+      <w:lvlText w:val="%8."/>
+      <w:lvlJc w:val="left"/>
+      <w:pPr>
+        <w:tabs>
+          <w:tab w:val="num" w:pos="5760"/>
+        </w:tabs>
+        <w:ind w:left="5760" w:hanging="360"/>
+      </w:pPr>
+    </w:lvl>
+    <w:lvl w:ilvl="8" w:tentative="1">
+      <w:start w:val="1"/>
+      <w:numFmt w:val="decimal"/>
+      <w:lvlText w:val="%9."/>
+      <w:lvlJc w:val="left"/>
+      <w:pPr>
+        <w:tabs>
+          <w:tab w:val="num" w:pos="6480"/>
+        </w:tabs>
+        <w:ind w:left="6480" w:hanging="360"/>
+      </w:pPr>
+    </w:lvl>
+  </w:abstractNum>
+  <w:abstractNum w:abstractNumId="1" w15:restartNumberingAfterBreak="0">
     <w:nsid w:val="1BB76804"/>
     <w:multiLevelType w:val="hybridMultilevel"/>
     <w:tmpl w:val="91364F8A"/>
@@ -6541,7 +7657,7 @@
       </w:pPr>
     </w:lvl>
   </w:abstractNum>
-  <w:abstractNum w:abstractNumId="1" w15:restartNumberingAfterBreak="0">
+  <w:abstractNum w:abstractNumId="2" w15:restartNumberingAfterBreak="0">
     <w:nsid w:val="2AB762C5"/>
     <w:multiLevelType w:val="hybridMultilevel"/>
     <w:tmpl w:val="27205944"/>
@@ -6630,7 +7746,120 @@
       </w:pPr>
     </w:lvl>
   </w:abstractNum>
-  <w:abstractNum w:abstractNumId="2" w15:restartNumberingAfterBreak="0">
+  <w:abstractNum w:abstractNumId="3" w15:restartNumberingAfterBreak="0">
+    <w:nsid w:val="4F33260A"/>
+    <w:multiLevelType w:val="multilevel"/>
+    <w:tmpl w:val="1CE04242"/>
+    <w:lvl w:ilvl="0">
+      <w:start w:val="1"/>
+      <w:numFmt w:val="decimal"/>
+      <w:lvlText w:val="%1."/>
+      <w:lvlJc w:val="left"/>
+      <w:pPr>
+        <w:tabs>
+          <w:tab w:val="num" w:pos="720"/>
+        </w:tabs>
+        <w:ind w:left="720" w:hanging="360"/>
+      </w:pPr>
+    </w:lvl>
+    <w:lvl w:ilvl="1" w:tentative="1">
+      <w:start w:val="1"/>
+      <w:numFmt w:val="decimal"/>
+      <w:lvlText w:val="%2."/>
+      <w:lvlJc w:val="left"/>
+      <w:pPr>
+        <w:tabs>
+          <w:tab w:val="num" w:pos="1440"/>
+        </w:tabs>
+        <w:ind w:left="1440" w:hanging="360"/>
+      </w:pPr>
+    </w:lvl>
+    <w:lvl w:ilvl="2" w:tentative="1">
+      <w:start w:val="1"/>
+      <w:numFmt w:val="decimal"/>
+      <w:lvlText w:val="%3."/>
+      <w:lvlJc w:val="left"/>
+      <w:pPr>
+        <w:tabs>
+          <w:tab w:val="num" w:pos="2160"/>
+        </w:tabs>
+        <w:ind w:left="2160" w:hanging="360"/>
+      </w:pPr>
+    </w:lvl>
+    <w:lvl w:ilvl="3" w:tentative="1">
+      <w:start w:val="1"/>
+      <w:numFmt w:val="decimal"/>
+      <w:lvlText w:val="%4."/>
+      <w:lvlJc w:val="left"/>
+      <w:pPr>
+        <w:tabs>
+          <w:tab w:val="num" w:pos="2880"/>
+        </w:tabs>
+        <w:ind w:left="2880" w:hanging="360"/>
+      </w:pPr>
+    </w:lvl>
+    <w:lvl w:ilvl="4" w:tentative="1">
+      <w:start w:val="1"/>
+      <w:numFmt w:val="decimal"/>
+      <w:lvlText w:val="%5."/>
+      <w:lvlJc w:val="left"/>
+      <w:pPr>
+        <w:tabs>
+          <w:tab w:val="num" w:pos="3600"/>
+        </w:tabs>
+        <w:ind w:left="3600" w:hanging="360"/>
+      </w:pPr>
+    </w:lvl>
+    <w:lvl w:ilvl="5" w:tentative="1">
+      <w:start w:val="1"/>
+      <w:numFmt w:val="decimal"/>
+      <w:lvlText w:val="%6."/>
+      <w:lvlJc w:val="left"/>
+      <w:pPr>
+        <w:tabs>
+          <w:tab w:val="num" w:pos="4320"/>
+        </w:tabs>
+        <w:ind w:left="4320" w:hanging="360"/>
+      </w:pPr>
+    </w:lvl>
+    <w:lvl w:ilvl="6" w:tentative="1">
+      <w:start w:val="1"/>
+      <w:numFmt w:val="decimal"/>
+      <w:lvlText w:val="%7."/>
+      <w:lvlJc w:val="left"/>
+      <w:pPr>
+        <w:tabs>
+          <w:tab w:val="num" w:pos="5040"/>
+        </w:tabs>
+        <w:ind w:left="5040" w:hanging="360"/>
+      </w:pPr>
+    </w:lvl>
+    <w:lvl w:ilvl="7" w:tentative="1">
+      <w:start w:val="1"/>
+      <w:numFmt w:val="decimal"/>
+      <w:lvlText w:val="%8."/>
+      <w:lvlJc w:val="left"/>
+      <w:pPr>
+        <w:tabs>
+          <w:tab w:val="num" w:pos="5760"/>
+        </w:tabs>
+        <w:ind w:left="5760" w:hanging="360"/>
+      </w:pPr>
+    </w:lvl>
+    <w:lvl w:ilvl="8" w:tentative="1">
+      <w:start w:val="1"/>
+      <w:numFmt w:val="decimal"/>
+      <w:lvlText w:val="%9."/>
+      <w:lvlJc w:val="left"/>
+      <w:pPr>
+        <w:tabs>
+          <w:tab w:val="num" w:pos="6480"/>
+        </w:tabs>
+        <w:ind w:left="6480" w:hanging="360"/>
+      </w:pPr>
+    </w:lvl>
+  </w:abstractNum>
+  <w:abstractNum w:abstractNumId="4" w15:restartNumberingAfterBreak="0">
     <w:nsid w:val="53F40158"/>
     <w:multiLevelType w:val="hybridMultilevel"/>
     <w:tmpl w:val="BB2AE8A8"/>
@@ -6719,7 +7948,7 @@
       </w:pPr>
     </w:lvl>
   </w:abstractNum>
-  <w:abstractNum w:abstractNumId="3" w15:restartNumberingAfterBreak="0">
+  <w:abstractNum w:abstractNumId="5" w15:restartNumberingAfterBreak="0">
     <w:nsid w:val="5EED04F1"/>
     <w:multiLevelType w:val="hybridMultilevel"/>
     <w:tmpl w:val="E7A2EDAA"/>
@@ -6810,16 +8039,22 @@
     </w:lvl>
   </w:abstractNum>
   <w:num w:numId="1">
+    <w:abstractNumId w:val="2"/>
+  </w:num>
+  <w:num w:numId="2">
+    <w:abstractNumId w:val="5"/>
+  </w:num>
+  <w:num w:numId="3">
+    <w:abstractNumId w:val="4"/>
+  </w:num>
+  <w:num w:numId="4">
     <w:abstractNumId w:val="1"/>
   </w:num>
-  <w:num w:numId="2">
+  <w:num w:numId="5">
+    <w:abstractNumId w:val="0"/>
+  </w:num>
+  <w:num w:numId="6">
     <w:abstractNumId w:val="3"/>
-  </w:num>
-  <w:num w:numId="3">
-    <w:abstractNumId w:val="2"/>
-  </w:num>
-  <w:num w:numId="4">
-    <w:abstractNumId w:val="0"/>
   </w:num>
 </w:numbering>
 </file>
@@ -7125,7 +8360,6 @@
   <w:style w:type="character" w:default="1" w:styleId="DefaultParagraphFont">
     <w:name w:val="Default Paragraph Font"/>
     <w:uiPriority w:val="1"/>
-    <w:semiHidden/>
     <w:unhideWhenUsed/>
   </w:style>
   <w:style w:type="table" w:default="1" w:styleId="TableNormal">

</xml_diff>